<commit_message>
Updated and included the work contribution file
</commit_message>
<xml_diff>
--- a/Final Submission/Appendices/4 - WorkContribution.docx
+++ b/Final Submission/Appendices/4 - WorkContribution.docx
@@ -771,13 +771,13 @@
         <w:tblLook w:val="00A0" w:firstRow="1" w:lastRow="0" w:firstColumn="1" w:lastColumn="0" w:noHBand="0" w:noVBand="0"/>
       </w:tblPr>
       <w:tblGrid>
-        <w:gridCol w:w="2062"/>
-        <w:gridCol w:w="7180"/>
+        <w:gridCol w:w="2059"/>
+        <w:gridCol w:w="7183"/>
       </w:tblGrid>
       <w:tr>
         <w:tc>
           <w:tcPr>
-            <w:tcW w:w="10031" w:type="dxa"/>
+            <w:tcW w:w="9242" w:type="dxa"/>
             <w:gridSpan w:val="2"/>
             <w:tcBorders>
               <w:top w:val="single" w:sz="4" w:space="0" w:color="000000"/>
@@ -804,7 +804,7 @@
       <w:tr>
         <w:tc>
           <w:tcPr>
-            <w:tcW w:w="2068" w:type="dxa"/>
+            <w:tcW w:w="2059" w:type="dxa"/>
             <w:tcBorders>
               <w:top w:val="single" w:sz="4" w:space="0" w:color="000000"/>
               <w:left w:val="single" w:sz="4" w:space="0" w:color="000000"/>
@@ -815,68 +815,12 @@
           </w:tcPr>
           <w:p>
             <w:pPr>
-              <w:spacing w:before="120" w:after="120"/>
               <w:rPr>
                 <w:rFonts w:ascii="Arial Narrow" w:eastAsia="Calibri" w:hAnsi="Arial Narrow"/>
               </w:rPr>
             </w:pPr>
-            <w:r>
-              <w:t>Team Member</w:t>
-            </w:r>
-          </w:p>
-        </w:tc>
-        <w:tc>
-          <w:tcPr>
-            <w:tcW w:w="7963" w:type="dxa"/>
-            <w:tcBorders>
-              <w:top w:val="single" w:sz="4" w:space="0" w:color="000000"/>
-              <w:left w:val="single" w:sz="4" w:space="0" w:color="000000"/>
-              <w:bottom w:val="single" w:sz="4" w:space="0" w:color="000000"/>
-              <w:right w:val="single" w:sz="4" w:space="0" w:color="000000"/>
-            </w:tcBorders>
-            <w:hideMark/>
-          </w:tcPr>
-          <w:p>
-            <w:pPr>
-              <w:rPr>
-                <w:rFonts w:ascii="Arial Narrow" w:eastAsia="Calibri" w:hAnsi="Arial Narrow"/>
-              </w:rPr>
-            </w:pPr>
-            <w:r>
-              <w:t xml:space="preserve">Activity (these are suggestions of the ways you may have contributed. There may be others and some may not be applicable). </w:t>
-            </w:r>
-          </w:p>
-          <w:p>
-            <w:pPr>
-              <w:spacing w:before="120" w:after="120"/>
-              <w:rPr>
-                <w:rFonts w:ascii="Arial Narrow" w:eastAsia="Calibri" w:hAnsi="Arial Narrow"/>
-              </w:rPr>
-            </w:pPr>
-            <w:r>
-              <w:t>You may also add comments to further explain your contribution or partial contribution to an activity.</w:t>
-            </w:r>
-          </w:p>
-        </w:tc>
-      </w:tr>
-      <w:tr>
-        <w:tc>
-          <w:tcPr>
-            <w:tcW w:w="2068" w:type="dxa"/>
-            <w:tcBorders>
-              <w:top w:val="single" w:sz="4" w:space="0" w:color="000000"/>
-              <w:left w:val="single" w:sz="4" w:space="0" w:color="000000"/>
-              <w:bottom w:val="single" w:sz="4" w:space="0" w:color="000000"/>
-              <w:right w:val="single" w:sz="4" w:space="0" w:color="000000"/>
-            </w:tcBorders>
-            <w:hideMark/>
-          </w:tcPr>
-          <w:p>
-            <w:pPr>
-              <w:rPr>
-                <w:rFonts w:ascii="Arial Narrow" w:eastAsia="Calibri" w:hAnsi="Arial Narrow"/>
-              </w:rPr>
-            </w:pPr>
+            <w:bookmarkStart w:id="0" w:name="_GoBack"/>
+            <w:bookmarkEnd w:id="0"/>
             <w:r>
               <w:rPr>
                 <w:noProof/>
@@ -952,13 +896,11 @@
             <w:r>
               <w:t>5571391</w:t>
             </w:r>
-            <w:bookmarkStart w:id="0" w:name="_GoBack"/>
-            <w:bookmarkEnd w:id="0"/>
           </w:p>
         </w:tc>
         <w:tc>
           <w:tcPr>
-            <w:tcW w:w="7963" w:type="dxa"/>
+            <w:tcW w:w="7183" w:type="dxa"/>
             <w:tcBorders>
               <w:top w:val="single" w:sz="4" w:space="0" w:color="000000"/>
               <w:left w:val="single" w:sz="4" w:space="0" w:color="000000"/>
@@ -971,9 +913,13 @@
             <w:pPr>
               <w:rPr>
                 <w:rFonts w:ascii="Arial Narrow" w:eastAsia="Calibri" w:hAnsi="Arial Narrow"/>
-              </w:rPr>
-            </w:pPr>
-            <w:r>
+                <w:b/>
+              </w:rPr>
+            </w:pPr>
+            <w:r>
+              <w:rPr>
+                <w:b/>
+              </w:rPr>
               <w:t>Documents</w:t>
             </w:r>
           </w:p>
@@ -994,7 +940,15 @@
             </w:r>
           </w:p>
           <w:p>
-            <w:r>
+            <w:pPr>
+              <w:rPr>
+                <w:b/>
+              </w:rPr>
+            </w:pPr>
+            <w:r>
+              <w:rPr>
+                <w:b/>
+              </w:rPr>
               <w:t>Software Development</w:t>
             </w:r>
           </w:p>
@@ -1003,12 +957,589 @@
               <w:ind w:left="720"/>
             </w:pPr>
             <w:r>
+              <w:t xml:space="preserve">Developed </w:t>
+            </w:r>
+            <w:r>
+              <w:t>Solely</w:t>
+            </w:r>
+          </w:p>
+          <w:p>
+            <w:pPr>
+              <w:ind w:left="1440"/>
+            </w:pPr>
+            <w:proofErr w:type="spellStart"/>
+            <w:proofErr w:type="gramStart"/>
+            <w:r>
+              <w:t>frameController</w:t>
+            </w:r>
+            <w:proofErr w:type="spellEnd"/>
+            <w:proofErr w:type="gramEnd"/>
+            <w:r>
+              <w:t xml:space="preserve"> file</w:t>
+            </w:r>
+            <w:r>
+              <w:t xml:space="preserve"> (</w:t>
+            </w:r>
+            <w:r>
+              <w:t>interacts with the lm API</w:t>
+            </w:r>
+            <w:r>
+              <w:t>)</w:t>
+            </w:r>
+          </w:p>
+          <w:p>
+            <w:pPr>
+              <w:ind w:left="1440"/>
+            </w:pPr>
+            <w:proofErr w:type="spellStart"/>
+            <w:proofErr w:type="gramStart"/>
+            <w:r>
+              <w:t>validFrame</w:t>
+            </w:r>
+            <w:proofErr w:type="spellEnd"/>
+            <w:proofErr w:type="gramEnd"/>
+            <w:r>
+              <w:t xml:space="preserve"> file</w:t>
+            </w:r>
+            <w:r>
+              <w:t xml:space="preserve"> and functions</w:t>
+            </w:r>
+          </w:p>
+          <w:p>
+            <w:pPr>
+              <w:ind w:left="1440"/>
+            </w:pPr>
+            <w:proofErr w:type="spellStart"/>
+            <w:proofErr w:type="gramStart"/>
+            <w:r>
+              <w:t>colorPicker</w:t>
+            </w:r>
+            <w:proofErr w:type="spellEnd"/>
+            <w:proofErr w:type="gramEnd"/>
+            <w:r>
+              <w:t xml:space="preserve"> file</w:t>
+            </w:r>
+            <w:r>
+              <w:t xml:space="preserve"> and functions</w:t>
+            </w:r>
+          </w:p>
+          <w:p>
+            <w:pPr>
+              <w:ind w:left="1440"/>
+            </w:pPr>
+            <w:proofErr w:type="spellStart"/>
+            <w:proofErr w:type="gramStart"/>
+            <w:r>
+              <w:t>extractData</w:t>
+            </w:r>
+            <w:proofErr w:type="spellEnd"/>
+            <w:proofErr w:type="gramEnd"/>
+            <w:r>
+              <w:t xml:space="preserve"> file</w:t>
+            </w:r>
+            <w:r>
+              <w:t xml:space="preserve"> and functions</w:t>
+            </w:r>
+          </w:p>
+          <w:p>
+            <w:pPr>
+              <w:ind w:left="1440"/>
+            </w:pPr>
+            <w:proofErr w:type="spellStart"/>
+            <w:proofErr w:type="gramStart"/>
+            <w:r>
+              <w:t>getAccelerationAverage</w:t>
+            </w:r>
+            <w:proofErr w:type="spellEnd"/>
+            <w:proofErr w:type="gramEnd"/>
+            <w:r>
+              <w:t xml:space="preserve"> File</w:t>
+            </w:r>
+            <w:r>
+              <w:t xml:space="preserve"> and functions</w:t>
+            </w:r>
+          </w:p>
+          <w:p>
+            <w:pPr>
+              <w:ind w:left="1440"/>
+            </w:pPr>
+            <w:proofErr w:type="spellStart"/>
+            <w:proofErr w:type="gramStart"/>
+            <w:r>
+              <w:t>getAmplitudeAverage</w:t>
+            </w:r>
+            <w:proofErr w:type="spellEnd"/>
+            <w:proofErr w:type="gramEnd"/>
+            <w:r>
+              <w:t xml:space="preserve"> file</w:t>
+            </w:r>
+            <w:r>
+              <w:t xml:space="preserve"> and functions</w:t>
+            </w:r>
+          </w:p>
+          <w:p>
+            <w:pPr>
+              <w:ind w:left="1440"/>
+            </w:pPr>
+            <w:proofErr w:type="spellStart"/>
+            <w:proofErr w:type="gramStart"/>
+            <w:r>
+              <w:t>getArrayAverage</w:t>
+            </w:r>
+            <w:proofErr w:type="spellEnd"/>
+            <w:proofErr w:type="gramEnd"/>
+            <w:r>
+              <w:t xml:space="preserve"> file</w:t>
+            </w:r>
+            <w:r>
+              <w:t xml:space="preserve"> and functions</w:t>
+            </w:r>
+          </w:p>
+          <w:p>
+            <w:pPr>
+              <w:ind w:left="1440"/>
+            </w:pPr>
+            <w:proofErr w:type="spellStart"/>
+            <w:proofErr w:type="gramStart"/>
+            <w:r>
+              <w:t>getEuclidean</w:t>
+            </w:r>
+            <w:proofErr w:type="spellEnd"/>
+            <w:proofErr w:type="gramEnd"/>
+            <w:r>
+              <w:t xml:space="preserve"> file</w:t>
+            </w:r>
+            <w:r>
+              <w:t xml:space="preserve"> and functions</w:t>
+            </w:r>
+          </w:p>
+          <w:p>
+            <w:pPr>
+              <w:ind w:left="1440"/>
+            </w:pPr>
+            <w:proofErr w:type="spellStart"/>
+            <w:proofErr w:type="gramStart"/>
+            <w:r>
+              <w:t>getFrequency</w:t>
+            </w:r>
+            <w:proofErr w:type="spellEnd"/>
+            <w:proofErr w:type="gramEnd"/>
+            <w:r>
+              <w:t xml:space="preserve"> File</w:t>
+            </w:r>
+            <w:r>
+              <w:t xml:space="preserve"> and functions</w:t>
+            </w:r>
+          </w:p>
+          <w:p>
+            <w:pPr>
+              <w:ind w:left="1440"/>
+            </w:pPr>
+            <w:proofErr w:type="spellStart"/>
+            <w:proofErr w:type="gramStart"/>
+            <w:r>
+              <w:t>getVelocity</w:t>
+            </w:r>
+            <w:r>
+              <w:t>Average</w:t>
+            </w:r>
+            <w:proofErr w:type="spellEnd"/>
+            <w:proofErr w:type="gramEnd"/>
+            <w:r>
+              <w:t xml:space="preserve"> File</w:t>
+            </w:r>
+            <w:r>
+              <w:t xml:space="preserve"> and functions</w:t>
+            </w:r>
+          </w:p>
+          <w:p>
+            <w:pPr>
+              <w:ind w:left="1440"/>
+            </w:pPr>
+            <w:proofErr w:type="gramStart"/>
+            <w:r>
+              <w:t>base.css</w:t>
+            </w:r>
+            <w:proofErr w:type="gramEnd"/>
+          </w:p>
+          <w:p>
+            <w:pPr>
+              <w:ind w:left="720"/>
+            </w:pPr>
+            <w:r>
+              <w:t xml:space="preserve">Developed in tandem </w:t>
+            </w:r>
+            <w:r>
+              <w:t>Ming</w:t>
+            </w:r>
+          </w:p>
+          <w:p>
+            <w:pPr>
+              <w:ind w:left="1440"/>
+            </w:pPr>
+            <w:r>
+              <w:t>Index.html</w:t>
+            </w:r>
+          </w:p>
+          <w:p>
+            <w:pPr>
+              <w:ind w:left="1440"/>
+            </w:pPr>
+            <w:r>
+              <w:t xml:space="preserve">Tremors.js (base </w:t>
+            </w:r>
+            <w:proofErr w:type="spellStart"/>
+            <w:r>
+              <w:t>onload</w:t>
+            </w:r>
+            <w:proofErr w:type="spellEnd"/>
+            <w:r>
+              <w:t xml:space="preserve"> </w:t>
+            </w:r>
+            <w:proofErr w:type="spellStart"/>
+            <w:r>
+              <w:t>Js</w:t>
+            </w:r>
+            <w:proofErr w:type="spellEnd"/>
+            <w:r>
+              <w:t xml:space="preserve"> file)</w:t>
+            </w:r>
+          </w:p>
+          <w:p>
+            <w:pPr>
+              <w:ind w:left="720"/>
+            </w:pPr>
+            <w:r>
+              <w:t>Modified for use</w:t>
+            </w:r>
+          </w:p>
+          <w:p>
+            <w:pPr>
+              <w:ind w:left="1440"/>
+            </w:pPr>
+            <w:proofErr w:type="gramStart"/>
+            <w:r>
+              <w:t>handDisplay</w:t>
+            </w:r>
+            <w:r>
+              <w:t>.css</w:t>
+            </w:r>
+            <w:proofErr w:type="gramEnd"/>
+            <w:r>
+              <w:t xml:space="preserve"> file</w:t>
+            </w:r>
+          </w:p>
+          <w:p>
+            <w:pPr>
+              <w:ind w:left="1440"/>
+            </w:pPr>
+            <w:proofErr w:type="gramStart"/>
+            <w:r>
+              <w:t>visualiser.css</w:t>
+            </w:r>
+            <w:proofErr w:type="gramEnd"/>
+          </w:p>
+          <w:p>
+            <w:pPr>
+              <w:ind w:left="720"/>
+            </w:pPr>
+          </w:p>
+          <w:p>
+            <w:pPr>
+              <w:rPr>
+                <w:b/>
+              </w:rPr>
+            </w:pPr>
+            <w:r>
+              <w:rPr>
+                <w:b/>
+              </w:rPr>
+              <w:t>Design</w:t>
+            </w:r>
+          </w:p>
+          <w:p>
+            <w:pPr>
+              <w:ind w:left="720"/>
+            </w:pPr>
+            <w:r>
+              <w:t>Designed Solely</w:t>
+            </w:r>
+          </w:p>
+          <w:p>
+            <w:pPr>
+              <w:ind w:left="1440"/>
+            </w:pPr>
+            <w:r>
+              <w:t>Amplitude Flowchart</w:t>
+            </w:r>
+          </w:p>
+          <w:p>
+            <w:pPr>
+              <w:ind w:left="1440"/>
+            </w:pPr>
+            <w:r>
+              <w:t>Frequency Flowchart</w:t>
+            </w:r>
+          </w:p>
+          <w:p>
+            <w:pPr>
+              <w:ind w:left="720"/>
+            </w:pPr>
+            <w:r>
+              <w:t>Developed in tandem with Ming</w:t>
+            </w:r>
+          </w:p>
+          <w:p>
+            <w:pPr>
+              <w:ind w:left="1440"/>
+            </w:pPr>
+            <w:r>
+              <w:t>Main interface</w:t>
+            </w:r>
+          </w:p>
+          <w:p/>
+          <w:p>
+            <w:pPr>
+              <w:rPr>
+                <w:b/>
+              </w:rPr>
+            </w:pPr>
+            <w:r>
+              <w:rPr>
+                <w:b/>
+              </w:rPr>
+              <w:t>Research</w:t>
+            </w:r>
+          </w:p>
+          <w:p>
+            <w:pPr>
+              <w:ind w:left="720"/>
+            </w:pPr>
+            <w:r>
+              <w:t>Research in to use of Leap motion device</w:t>
+            </w:r>
+          </w:p>
+          <w:p>
+            <w:pPr>
+              <w:ind w:left="720"/>
+            </w:pPr>
+            <w:r>
+              <w:t>Research into formulas for calculating</w:t>
+            </w:r>
+          </w:p>
+          <w:p>
+            <w:pPr>
+              <w:ind w:left="1440"/>
+            </w:pPr>
+            <w:r>
+              <w:t>Frequency</w:t>
+            </w:r>
+          </w:p>
+          <w:p>
+            <w:pPr>
+              <w:ind w:left="1440"/>
+            </w:pPr>
+            <w:r>
+              <w:t>Amplitude</w:t>
+            </w:r>
+          </w:p>
+          <w:p>
+            <w:pPr>
+              <w:ind w:left="1440"/>
+            </w:pPr>
+            <w:r>
+              <w:t>Velocity</w:t>
+            </w:r>
+          </w:p>
+          <w:p>
+            <w:pPr>
+              <w:ind w:left="1440"/>
+            </w:pPr>
+            <w:r>
+              <w:t>Acceleration</w:t>
+            </w:r>
+          </w:p>
+          <w:p>
+            <w:pPr>
+              <w:ind w:left="720"/>
+            </w:pPr>
+            <w:r>
+              <w:t>Research in to Weighted Fourier Linear Combiner</w:t>
+            </w:r>
+          </w:p>
+          <w:p>
+            <w:pPr>
+              <w:rPr>
+                <w:b/>
+              </w:rPr>
+            </w:pPr>
+            <w:r>
+              <w:rPr>
+                <w:b/>
+              </w:rPr>
+              <w:t>Networks</w:t>
+            </w:r>
+          </w:p>
+          <w:p>
+            <w:pPr>
+              <w:ind w:left="720"/>
+            </w:pPr>
+            <w:r>
               <w:t>Details</w:t>
             </w:r>
           </w:p>
           <w:p>
             <w:r>
-              <w:t>Design</w:t>
+              <w:rPr>
+                <w:b/>
+              </w:rPr>
+              <w:t>Project</w:t>
+            </w:r>
+            <w:r>
+              <w:t xml:space="preserve"> </w:t>
+            </w:r>
+            <w:r>
+              <w:rPr>
+                <w:b/>
+              </w:rPr>
+              <w:t>Management</w:t>
+            </w:r>
+          </w:p>
+          <w:p>
+            <w:pPr>
+              <w:ind w:left="720"/>
+            </w:pPr>
+            <w:r>
+              <w:t>Acted as client contact</w:t>
+            </w:r>
+            <w:r>
+              <w:t xml:space="preserve"> with Philip Michael</w:t>
+            </w:r>
+          </w:p>
+          <w:p>
+            <w:pPr>
+              <w:ind w:left="720"/>
+            </w:pPr>
+            <w:r>
+              <w:t>Acted team leader in conjunction with Daniel</w:t>
+            </w:r>
+          </w:p>
+          <w:p>
+            <w:pPr>
+              <w:rPr>
+                <w:b/>
+              </w:rPr>
+            </w:pPr>
+            <w:r>
+              <w:rPr>
+                <w:b/>
+              </w:rPr>
+              <w:t>Meetings</w:t>
+            </w:r>
+          </w:p>
+          <w:p>
+            <w:pPr>
+              <w:ind w:left="720"/>
+            </w:pPr>
+            <w:r>
+              <w:t>Acted as client contact with Philip Michael throughout project</w:t>
+            </w:r>
+          </w:p>
+          <w:p>
+            <w:pPr>
+              <w:ind w:left="720"/>
+            </w:pPr>
+            <w:r>
+              <w:lastRenderedPageBreak/>
+              <w:t xml:space="preserve">Acted meeting leader </w:t>
+            </w:r>
+            <w:r>
+              <w:t>in conjunction with Daniel</w:t>
+            </w:r>
+          </w:p>
+          <w:p>
+            <w:pPr>
+              <w:ind w:left="720"/>
+            </w:pPr>
+          </w:p>
+          <w:p>
+            <w:pPr>
+              <w:rPr>
+                <w:b/>
+              </w:rPr>
+            </w:pPr>
+            <w:r>
+              <w:rPr>
+                <w:b/>
+              </w:rPr>
+              <w:t>Testing</w:t>
+            </w:r>
+          </w:p>
+          <w:p>
+            <w:pPr>
+              <w:ind w:left="720"/>
+            </w:pPr>
+          </w:p>
+          <w:p>
+            <w:pPr>
+              <w:rPr>
+                <w:b/>
+              </w:rPr>
+            </w:pPr>
+            <w:r>
+              <w:rPr>
+                <w:b/>
+              </w:rPr>
+              <w:t>Presentation</w:t>
+            </w:r>
+          </w:p>
+          <w:p>
+            <w:pPr>
+              <w:ind w:left="720"/>
+            </w:pPr>
+            <w:r>
+              <w:t xml:space="preserve">Developed Slides for the first </w:t>
+            </w:r>
+            <w:r>
+              <w:t>and second progress presentation</w:t>
+            </w:r>
+          </w:p>
+          <w:p>
+            <w:pPr>
+              <w:ind w:left="720"/>
+            </w:pPr>
+            <w:r>
+              <w:t>Present</w:t>
+            </w:r>
+            <w:r>
+              <w:t xml:space="preserve"> first and second</w:t>
+            </w:r>
+            <w:r>
+              <w:t xml:space="preserve"> progress</w:t>
+            </w:r>
+            <w:r>
+              <w:t xml:space="preserve"> presentation in lecture</w:t>
+            </w:r>
+          </w:p>
+          <w:p>
+            <w:pPr>
+              <w:ind w:left="720"/>
+            </w:pPr>
+            <w:r>
+              <w:t>Developed Slides for final product presentation</w:t>
+            </w:r>
+          </w:p>
+          <w:p>
+            <w:pPr>
+              <w:rPr>
+                <w:b/>
+              </w:rPr>
+            </w:pPr>
+            <w:r>
+              <w:rPr>
+                <w:b/>
+              </w:rPr>
+              <w:t>Manuals</w:t>
             </w:r>
           </w:p>
           <w:p>
@@ -1020,8 +1551,16 @@
             </w:r>
           </w:p>
           <w:p>
-            <w:r>
-              <w:t>Research</w:t>
+            <w:pPr>
+              <w:rPr>
+                <w:b/>
+              </w:rPr>
+            </w:pPr>
+            <w:r>
+              <w:rPr>
+                <w:b/>
+              </w:rPr>
+              <w:t>Deployment</w:t>
             </w:r>
           </w:p>
           <w:p>
@@ -1033,112 +1572,67 @@
             </w:r>
           </w:p>
           <w:p>
-            <w:r>
-              <w:t>Networks</w:t>
-            </w:r>
-          </w:p>
-          <w:p>
-            <w:pPr>
-              <w:ind w:left="720"/>
-            </w:pPr>
-            <w:r>
-              <w:t>Details</w:t>
-            </w:r>
-          </w:p>
-          <w:p>
-            <w:r>
-              <w:t>Project Management</w:t>
-            </w:r>
-          </w:p>
-          <w:p>
-            <w:pPr>
-              <w:ind w:left="720"/>
-            </w:pPr>
-            <w:r>
-              <w:t>Details</w:t>
-            </w:r>
-          </w:p>
-          <w:p>
-            <w:r>
-              <w:t>Meetings</w:t>
-            </w:r>
-          </w:p>
-          <w:p>
-            <w:pPr>
-              <w:ind w:left="720"/>
-            </w:pPr>
-            <w:r>
-              <w:t>Details</w:t>
-            </w:r>
-          </w:p>
-          <w:p>
-            <w:r>
-              <w:t>Testing</w:t>
-            </w:r>
-          </w:p>
-          <w:p>
-            <w:pPr>
-              <w:ind w:left="720"/>
-            </w:pPr>
-            <w:r>
-              <w:t>Details</w:t>
-            </w:r>
-          </w:p>
-          <w:p>
-            <w:r>
-              <w:t>Presentation</w:t>
-            </w:r>
-          </w:p>
-          <w:p>
-            <w:pPr>
-              <w:ind w:left="720"/>
-            </w:pPr>
-            <w:r>
-              <w:t>Details</w:t>
-            </w:r>
-          </w:p>
-          <w:p>
-            <w:r>
-              <w:t>Manuals</w:t>
-            </w:r>
-          </w:p>
-          <w:p>
-            <w:pPr>
-              <w:ind w:left="720"/>
-            </w:pPr>
-            <w:r>
-              <w:t>Details</w:t>
-            </w:r>
-          </w:p>
-          <w:p>
-            <w:r>
-              <w:t>Deployment</w:t>
-            </w:r>
-          </w:p>
-          <w:p>
-            <w:pPr>
-              <w:ind w:left="720"/>
-            </w:pPr>
-            <w:r>
-              <w:t>Details</w:t>
-            </w:r>
-          </w:p>
-          <w:p>
-            <w:r>
+            <w:pPr>
+              <w:rPr>
+                <w:b/>
+              </w:rPr>
+            </w:pPr>
+            <w:r>
+              <w:rPr>
+                <w:b/>
+              </w:rPr>
               <w:t>Other</w:t>
             </w:r>
           </w:p>
           <w:p>
             <w:pPr>
-              <w:spacing w:before="120" w:after="120"/>
-              <w:ind w:left="720"/>
-              <w:rPr>
-                <w:rFonts w:ascii="Arial Narrow" w:eastAsia="Calibri" w:hAnsi="Arial Narrow"/>
-              </w:rPr>
-            </w:pPr>
-            <w:r>
-              <w:t>Details</w:t>
-            </w:r>
+              <w:ind w:left="720"/>
+              <w:rPr>
+                <w:b/>
+              </w:rPr>
+            </w:pPr>
+            <w:r>
+              <w:t>Developed poster for final project presentation</w:t>
+            </w:r>
+          </w:p>
+        </w:tc>
+      </w:tr>
+      <w:tr>
+        <w:tc>
+          <w:tcPr>
+            <w:tcW w:w="2059" w:type="dxa"/>
+            <w:tcBorders>
+              <w:top w:val="single" w:sz="4" w:space="0" w:color="000000"/>
+              <w:left w:val="single" w:sz="4" w:space="0" w:color="000000"/>
+              <w:bottom w:val="single" w:sz="4" w:space="0" w:color="000000"/>
+              <w:right w:val="single" w:sz="4" w:space="0" w:color="000000"/>
+            </w:tcBorders>
+          </w:tcPr>
+          <w:p>
+            <w:pPr>
+              <w:rPr>
+                <w:noProof/>
+                <w:lang w:val="en-US"/>
+              </w:rPr>
+            </w:pPr>
+          </w:p>
+        </w:tc>
+        <w:tc>
+          <w:tcPr>
+            <w:tcW w:w="7183" w:type="dxa"/>
+            <w:tcBorders>
+              <w:top w:val="single" w:sz="4" w:space="0" w:color="000000"/>
+              <w:left w:val="single" w:sz="4" w:space="0" w:color="000000"/>
+              <w:bottom w:val="single" w:sz="4" w:space="0" w:color="000000"/>
+              <w:right w:val="single" w:sz="4" w:space="0" w:color="000000"/>
+            </w:tcBorders>
+          </w:tcPr>
+          <w:p>
+            <w:pPr>
+              <w:rPr>
+                <w:b/>
+              </w:rPr>
+            </w:pPr>
           </w:p>
         </w:tc>
       </w:tr>
@@ -2795,7 +3289,7 @@
 </file>
 
 <file path=customXml/itemProps1.xml><?xml version="1.0" encoding="utf-8"?>
-<ds:datastoreItem xmlns:ds="http://schemas.openxmlformats.org/officeDocument/2006/customXml" ds:itemID="{11D09E15-0CAA-2746-BF11-9856418FCD9D}">
+<ds:datastoreItem xmlns:ds="http://schemas.openxmlformats.org/officeDocument/2006/customXml" ds:itemID="{E00B06AE-0C7C-3E4E-9AAC-03EB57227C74}">
   <ds:schemaRefs>
     <ds:schemaRef ds:uri="http://schemas.openxmlformats.org/officeDocument/2006/bibliography"/>
   </ds:schemaRefs>

</xml_diff>